<commit_message>
Cambio en la disposicion de archivos
</commit_message>
<xml_diff>
--- a/Bitacora 2do parcial.docx
+++ b/Bitacora 2do parcial.docx
@@ -698,19 +698,7 @@
         <w:rPr>
           <w:rFonts w:ascii="Arial" w:hAnsi="Arial" w:cs="Arial"/>
         </w:rPr>
-        <w:t>1</w:t>
-      </w:r>
-      <w:r>
-        <w:rPr>
-          <w:rFonts w:ascii="Arial" w:hAnsi="Arial" w:cs="Arial"/>
-        </w:rPr>
-        <w:t>3</w:t>
-      </w:r>
-      <w:r>
-        <w:rPr>
-          <w:rFonts w:ascii="Arial" w:hAnsi="Arial" w:cs="Arial"/>
-        </w:rPr>
-        <w:t>H00</w:t>
+        <w:t>13H00</w:t>
       </w:r>
     </w:p>
     <w:p>
@@ -1446,13 +1434,7 @@
         <w:rPr>
           <w:rFonts w:ascii="Arial" w:hAnsi="Arial" w:cs="Arial"/>
         </w:rPr>
-        <w:t>Se debe revisar l</w:t>
-      </w:r>
-      <w:r>
-        <w:rPr>
-          <w:rFonts w:ascii="Arial" w:hAnsi="Arial" w:cs="Arial"/>
-        </w:rPr>
-        <w:t>a implementación de las tareas delegadas en la reunión #2</w:t>
+        <w:t>Se debe revisar la implementación de las tareas delegadas en la reunión #2</w:t>
       </w:r>
     </w:p>
     <w:p>
@@ -1499,42 +1481,7 @@
           <w:rStyle w:val="fontstyle21"/>
           <w:rFonts w:ascii="Arial" w:hAnsi="Arial" w:cs="Arial"/>
         </w:rPr>
-        <w:t xml:space="preserve">Revisar implementación de las </w:t>
-      </w:r>
-      <w:r>
-        <w:rPr>
-          <w:rStyle w:val="fontstyle21"/>
-          <w:rFonts w:ascii="Arial" w:hAnsi="Arial" w:cs="Arial"/>
-        </w:rPr>
-        <w:t>tareas</w:t>
-      </w:r>
-      <w:r>
-        <w:rPr>
-          <w:rStyle w:val="fontstyle21"/>
-          <w:rFonts w:ascii="Arial" w:hAnsi="Arial" w:cs="Arial"/>
-        </w:rPr>
-        <w:t xml:space="preserve"> </w:t>
-      </w:r>
-      <w:r>
-        <w:rPr>
-          <w:rStyle w:val="fontstyle21"/>
-          <w:rFonts w:ascii="Arial" w:hAnsi="Arial" w:cs="Arial"/>
-        </w:rPr>
-        <w:t>delegadas</w:t>
-      </w:r>
-      <w:r>
-        <w:rPr>
-          <w:rStyle w:val="fontstyle21"/>
-          <w:rFonts w:ascii="Arial" w:hAnsi="Arial" w:cs="Arial"/>
-        </w:rPr>
-        <w:t xml:space="preserve"> en la reunión #</w:t>
-      </w:r>
-      <w:r>
-        <w:rPr>
-          <w:rStyle w:val="fontstyle21"/>
-          <w:rFonts w:ascii="Arial" w:hAnsi="Arial" w:cs="Arial"/>
-        </w:rPr>
-        <w:t>2</w:t>
+        <w:t>Revisar implementación de las tareas delegadas en la reunión #2</w:t>
       </w:r>
     </w:p>
     <w:p>
@@ -1577,13 +1524,7 @@
         <w:rPr>
           <w:rFonts w:ascii="Arial" w:hAnsi="Arial" w:cs="Arial"/>
         </w:rPr>
-        <w:t xml:space="preserve">Se revisa </w:t>
-      </w:r>
-      <w:r>
-        <w:rPr>
-          <w:rFonts w:ascii="Arial" w:hAnsi="Arial" w:cs="Arial"/>
-        </w:rPr>
-        <w:t xml:space="preserve">la funcionalidad completa del cambio de texturas de una figura y eliminar una textura aplicada. Se revisa los </w:t>
+        <w:t xml:space="preserve">Se revisa la funcionalidad completa del cambio de texturas de una figura y eliminar una textura aplicada. Se revisa los </w:t>
       </w:r>
       <w:proofErr w:type="spellStart"/>
       <w:r>
@@ -2445,13 +2386,7 @@
         <w:rPr>
           <w:rFonts w:ascii="Arial" w:hAnsi="Arial" w:cs="Arial"/>
         </w:rPr>
-        <w:t xml:space="preserve">Se necesita </w:t>
-      </w:r>
-      <w:r>
-        <w:rPr>
-          <w:rFonts w:ascii="Arial" w:hAnsi="Arial" w:cs="Arial"/>
-        </w:rPr>
-        <w:t>discutir sobre la implementación de detección de colisiones en el proyecto elaborado en Three.js</w:t>
+        <w:t>Se necesita discutir sobre la implementación de detección de colisiones en el proyecto elaborado en Three.js</w:t>
       </w:r>
     </w:p>
     <w:p>
@@ -2498,14 +2433,7 @@
           <w:rStyle w:val="fontstyle21"/>
           <w:rFonts w:ascii="Arial" w:hAnsi="Arial" w:cs="Arial"/>
         </w:rPr>
-        <w:t xml:space="preserve">Definir y delegar tareas para la implementación </w:t>
-      </w:r>
-      <w:r>
-        <w:rPr>
-          <w:rStyle w:val="fontstyle21"/>
-          <w:rFonts w:ascii="Arial" w:hAnsi="Arial" w:cs="Arial"/>
-        </w:rPr>
-        <w:t>de detección de colisiones en el proyecto elaborado en Three.js</w:t>
+        <w:t>Definir y delegar tareas para la implementación de detección de colisiones en el proyecto elaborado en Three.js</w:t>
       </w:r>
     </w:p>
     <w:p>
@@ -2547,19 +2475,7 @@
         <w:rPr>
           <w:rFonts w:ascii="Arial" w:hAnsi="Arial" w:cs="Arial"/>
         </w:rPr>
-        <w:t xml:space="preserve">Se definen </w:t>
-      </w:r>
-      <w:r>
-        <w:rPr>
-          <w:rFonts w:ascii="Arial" w:hAnsi="Arial" w:cs="Arial"/>
-        </w:rPr>
-        <w:t>2</w:t>
-      </w:r>
-      <w:r>
-        <w:rPr>
-          <w:rFonts w:ascii="Arial" w:hAnsi="Arial" w:cs="Arial"/>
-        </w:rPr>
-        <w:t xml:space="preserve"> tareas</w:t>
+        <w:t>Se definen 2 tareas</w:t>
       </w:r>
     </w:p>
     <w:p>
@@ -2579,13 +2495,7 @@
         <w:rPr>
           <w:rFonts w:ascii="Arial" w:hAnsi="Arial" w:cs="Arial"/>
         </w:rPr>
-        <w:t xml:space="preserve">Investigar sobre </w:t>
-      </w:r>
-      <w:r>
-        <w:rPr>
-          <w:rFonts w:ascii="Arial" w:hAnsi="Arial" w:cs="Arial"/>
-        </w:rPr>
-        <w:t xml:space="preserve">posible método para detectar colisiones </w:t>
+        <w:t xml:space="preserve">Investigar sobre posible método para detectar colisiones </w:t>
       </w:r>
       <w:proofErr w:type="gramStart"/>
       <w:r>
@@ -2739,14 +2649,7 @@
           <w:rStyle w:val="fontstyle21"/>
           <w:rFonts w:ascii="Arial" w:hAnsi="Arial" w:cs="Arial"/>
         </w:rPr>
-        <w:t>1</w:t>
-      </w:r>
-      <w:r>
-        <w:rPr>
-          <w:rStyle w:val="fontstyle21"/>
-          <w:rFonts w:ascii="Arial" w:hAnsi="Arial" w:cs="Arial"/>
-        </w:rPr>
-        <w:t>5</w:t>
+        <w:t>15</w:t>
       </w:r>
       <w:r>
         <w:rPr>
@@ -2817,19 +2720,7 @@
         <w:rPr>
           <w:rFonts w:ascii="Arial" w:hAnsi="Arial" w:cs="Arial"/>
         </w:rPr>
-        <w:t>1</w:t>
-      </w:r>
-      <w:r>
-        <w:rPr>
-          <w:rFonts w:ascii="Arial" w:hAnsi="Arial" w:cs="Arial"/>
-        </w:rPr>
-        <w:t>5</w:t>
-      </w:r>
-      <w:r>
-        <w:rPr>
-          <w:rFonts w:ascii="Arial" w:hAnsi="Arial" w:cs="Arial"/>
-        </w:rPr>
-        <w:t>H30</w:t>
+        <w:t>15H30</w:t>
       </w:r>
     </w:p>
     <w:p>
@@ -2980,13 +2871,7 @@
         <w:rPr>
           <w:rFonts w:ascii="Arial" w:hAnsi="Arial" w:cs="Arial"/>
         </w:rPr>
-        <w:t>Se</w:t>
-      </w:r>
-      <w:r>
-        <w:rPr>
-          <w:rFonts w:ascii="Arial" w:hAnsi="Arial" w:cs="Arial"/>
-        </w:rPr>
-        <w:t xml:space="preserve"> necesita revisar la implementación de la detección de colisiones</w:t>
+        <w:t>Se necesita revisar la implementación de la detección de colisiones</w:t>
       </w:r>
     </w:p>
     <w:p>
@@ -3192,6 +3077,448 @@
           <w:rFonts w:ascii="Arial" w:hAnsi="Arial" w:cs="Arial"/>
         </w:rPr>
         <w:t>Se acuerda que, de no encontrar una solución adecuada, se implementará la segunda opción.</w:t>
+      </w:r>
+    </w:p>
+    <w:p>
+      <w:pPr>
+        <w:rPr>
+          <w:rFonts w:ascii="Arial" w:hAnsi="Arial" w:cs="Arial"/>
+        </w:rPr>
+      </w:pPr>
+      <w:r>
+        <w:rPr>
+          <w:rFonts w:ascii="Arial" w:hAnsi="Arial" w:cs="Arial"/>
+        </w:rPr>
+        <w:br w:type="page"/>
+      </w:r>
+    </w:p>
+    <w:p>
+      <w:pPr>
+        <w:jc w:val="center"/>
+        <w:rPr>
+          <w:rStyle w:val="fontstyle21"/>
+          <w:rFonts w:ascii="Arial" w:hAnsi="Arial" w:cs="Arial"/>
+        </w:rPr>
+      </w:pPr>
+      <w:r>
+        <w:rPr>
+          <w:rStyle w:val="fontstyle01"/>
+          <w:rFonts w:ascii="Arial" w:hAnsi="Arial" w:cs="Arial"/>
+        </w:rPr>
+        <w:lastRenderedPageBreak/>
+        <w:t xml:space="preserve">ACTA DE REUNIÓN # </w:t>
+      </w:r>
+      <w:r>
+        <w:rPr>
+          <w:rStyle w:val="fontstyle01"/>
+          <w:rFonts w:ascii="Arial" w:hAnsi="Arial" w:cs="Arial"/>
+        </w:rPr>
+        <w:t>7</w:t>
+      </w:r>
+      <w:r>
+        <w:rPr>
+          <w:rFonts w:ascii="Arial" w:hAnsi="Arial" w:cs="Arial"/>
+          <w:color w:val="000000"/>
+        </w:rPr>
+        <w:br/>
+      </w:r>
+      <w:r>
+        <w:rPr>
+          <w:rStyle w:val="fontstyle21"/>
+          <w:rFonts w:ascii="Arial" w:hAnsi="Arial" w:cs="Arial"/>
+        </w:rPr>
+        <w:t xml:space="preserve">Guayaquil, </w:t>
+      </w:r>
+      <w:r>
+        <w:rPr>
+          <w:rStyle w:val="fontstyle21"/>
+          <w:rFonts w:ascii="Arial" w:hAnsi="Arial" w:cs="Arial"/>
+        </w:rPr>
+        <w:t>Domingo</w:t>
+      </w:r>
+      <w:r>
+        <w:rPr>
+          <w:rStyle w:val="fontstyle21"/>
+          <w:rFonts w:ascii="Arial" w:hAnsi="Arial" w:cs="Arial"/>
+        </w:rPr>
+        <w:t xml:space="preserve"> </w:t>
+      </w:r>
+      <w:r>
+        <w:rPr>
+          <w:rStyle w:val="fontstyle21"/>
+          <w:rFonts w:ascii="Arial" w:hAnsi="Arial" w:cs="Arial"/>
+        </w:rPr>
+        <w:t>1</w:t>
+      </w:r>
+      <w:r>
+        <w:rPr>
+          <w:rStyle w:val="fontstyle21"/>
+          <w:rFonts w:ascii="Arial" w:hAnsi="Arial" w:cs="Arial"/>
+        </w:rPr>
+        <w:t>8</w:t>
+      </w:r>
+      <w:r>
+        <w:rPr>
+          <w:rStyle w:val="fontstyle21"/>
+          <w:rFonts w:ascii="Arial" w:hAnsi="Arial" w:cs="Arial"/>
+        </w:rPr>
+        <w:t xml:space="preserve"> de </w:t>
+      </w:r>
+      <w:r>
+        <w:rPr>
+          <w:rStyle w:val="fontstyle21"/>
+          <w:rFonts w:ascii="Arial" w:hAnsi="Arial" w:cs="Arial"/>
+        </w:rPr>
+        <w:t>febrero</w:t>
+      </w:r>
+      <w:r>
+        <w:rPr>
+          <w:rStyle w:val="fontstyle21"/>
+          <w:rFonts w:ascii="Arial" w:hAnsi="Arial" w:cs="Arial"/>
+        </w:rPr>
+        <w:t xml:space="preserve"> del 201</w:t>
+      </w:r>
+      <w:r>
+        <w:rPr>
+          <w:rStyle w:val="fontstyle21"/>
+          <w:rFonts w:ascii="Arial" w:hAnsi="Arial" w:cs="Arial"/>
+        </w:rPr>
+        <w:t>8</w:t>
+      </w:r>
+    </w:p>
+    <w:p>
+      <w:pPr>
+        <w:pStyle w:val="Prrafodelista"/>
+        <w:numPr>
+          <w:ilvl w:val="0"/>
+          <w:numId w:val="7"/>
+        </w:numPr>
+        <w:spacing w:after="0" w:line="240" w:lineRule="auto"/>
+        <w:jc w:val="both"/>
+        <w:rPr>
+          <w:rFonts w:ascii="Arial" w:hAnsi="Arial" w:cs="Arial"/>
+          <w:b/>
+        </w:rPr>
+      </w:pPr>
+      <w:r>
+        <w:rPr>
+          <w:rFonts w:ascii="Arial" w:hAnsi="Arial" w:cs="Arial"/>
+          <w:b/>
+        </w:rPr>
+        <w:t>Hora de la reunión</w:t>
+      </w:r>
+    </w:p>
+    <w:p>
+      <w:pPr>
+        <w:pStyle w:val="Prrafodelista"/>
+        <w:numPr>
+          <w:ilvl w:val="1"/>
+          <w:numId w:val="7"/>
+        </w:numPr>
+        <w:spacing w:after="0" w:line="240" w:lineRule="auto"/>
+        <w:jc w:val="both"/>
+        <w:rPr>
+          <w:rFonts w:ascii="Arial" w:hAnsi="Arial" w:cs="Arial"/>
+          <w:b/>
+        </w:rPr>
+      </w:pPr>
+      <w:r>
+        <w:rPr>
+          <w:rFonts w:ascii="Arial" w:hAnsi="Arial" w:cs="Arial"/>
+        </w:rPr>
+        <w:t>1</w:t>
+      </w:r>
+      <w:r>
+        <w:rPr>
+          <w:rFonts w:ascii="Arial" w:hAnsi="Arial" w:cs="Arial"/>
+        </w:rPr>
+        <w:t>8</w:t>
+      </w:r>
+      <w:r>
+        <w:rPr>
+          <w:rFonts w:ascii="Arial" w:hAnsi="Arial" w:cs="Arial"/>
+        </w:rPr>
+        <w:t>H30</w:t>
+      </w:r>
+    </w:p>
+    <w:p>
+      <w:pPr>
+        <w:pStyle w:val="Prrafodelista"/>
+        <w:numPr>
+          <w:ilvl w:val="0"/>
+          <w:numId w:val="7"/>
+        </w:numPr>
+        <w:spacing w:after="0" w:line="240" w:lineRule="auto"/>
+        <w:jc w:val="both"/>
+        <w:rPr>
+          <w:rFonts w:ascii="Arial" w:hAnsi="Arial" w:cs="Arial"/>
+          <w:b/>
+        </w:rPr>
+      </w:pPr>
+      <w:r>
+        <w:rPr>
+          <w:rFonts w:ascii="Arial" w:hAnsi="Arial" w:cs="Arial"/>
+          <w:b/>
+        </w:rPr>
+        <w:t>Asistentes</w:t>
+      </w:r>
+    </w:p>
+    <w:p>
+      <w:pPr>
+        <w:pStyle w:val="Prrafodelista"/>
+        <w:numPr>
+          <w:ilvl w:val="1"/>
+          <w:numId w:val="7"/>
+        </w:numPr>
+        <w:spacing w:after="0" w:line="240" w:lineRule="auto"/>
+        <w:jc w:val="both"/>
+        <w:rPr>
+          <w:rFonts w:ascii="Arial" w:hAnsi="Arial" w:cs="Arial"/>
+          <w:b/>
+        </w:rPr>
+      </w:pPr>
+      <w:r>
+        <w:rPr>
+          <w:rFonts w:ascii="Arial" w:hAnsi="Arial" w:cs="Arial"/>
+        </w:rPr>
+        <w:t>Iván Mera</w:t>
+      </w:r>
+    </w:p>
+    <w:p>
+      <w:pPr>
+        <w:pStyle w:val="Prrafodelista"/>
+        <w:numPr>
+          <w:ilvl w:val="1"/>
+          <w:numId w:val="7"/>
+        </w:numPr>
+        <w:spacing w:after="0" w:line="240" w:lineRule="auto"/>
+        <w:jc w:val="both"/>
+        <w:rPr>
+          <w:rFonts w:ascii="Arial" w:hAnsi="Arial" w:cs="Arial"/>
+          <w:b/>
+        </w:rPr>
+      </w:pPr>
+      <w:r>
+        <w:rPr>
+          <w:rFonts w:ascii="Arial" w:hAnsi="Arial" w:cs="Arial"/>
+        </w:rPr>
+        <w:t>Karen Borbor</w:t>
+      </w:r>
+    </w:p>
+    <w:p>
+      <w:pPr>
+        <w:pStyle w:val="Prrafodelista"/>
+        <w:numPr>
+          <w:ilvl w:val="1"/>
+          <w:numId w:val="7"/>
+        </w:numPr>
+        <w:spacing w:after="0" w:line="240" w:lineRule="auto"/>
+        <w:jc w:val="both"/>
+        <w:rPr>
+          <w:rFonts w:ascii="Arial" w:hAnsi="Arial" w:cs="Arial"/>
+          <w:b/>
+        </w:rPr>
+      </w:pPr>
+      <w:r>
+        <w:rPr>
+          <w:rFonts w:ascii="Arial" w:hAnsi="Arial" w:cs="Arial"/>
+        </w:rPr>
+        <w:t>José Viteri</w:t>
+      </w:r>
+    </w:p>
+    <w:p>
+      <w:pPr>
+        <w:pStyle w:val="Prrafodelista"/>
+        <w:numPr>
+          <w:ilvl w:val="0"/>
+          <w:numId w:val="7"/>
+        </w:numPr>
+        <w:spacing w:after="0" w:line="240" w:lineRule="auto"/>
+        <w:jc w:val="both"/>
+        <w:rPr>
+          <w:rFonts w:ascii="Arial" w:hAnsi="Arial" w:cs="Arial"/>
+          <w:b/>
+        </w:rPr>
+      </w:pPr>
+      <w:r>
+        <w:rPr>
+          <w:rFonts w:ascii="Arial" w:hAnsi="Arial" w:cs="Arial"/>
+          <w:b/>
+        </w:rPr>
+        <w:t>Observaciones</w:t>
+      </w:r>
+    </w:p>
+    <w:p>
+      <w:pPr>
+        <w:pStyle w:val="Prrafodelista"/>
+        <w:numPr>
+          <w:ilvl w:val="1"/>
+          <w:numId w:val="7"/>
+        </w:numPr>
+        <w:spacing w:after="0" w:line="240" w:lineRule="auto"/>
+        <w:jc w:val="both"/>
+        <w:rPr>
+          <w:rFonts w:ascii="Arial" w:hAnsi="Arial" w:cs="Arial"/>
+          <w:b/>
+        </w:rPr>
+      </w:pPr>
+      <w:r>
+        <w:rPr>
+          <w:rFonts w:ascii="Arial" w:hAnsi="Arial" w:cs="Arial"/>
+        </w:rPr>
+        <w:t>La reunión se llevó a cabo de forma remota</w:t>
+      </w:r>
+    </w:p>
+    <w:p>
+      <w:pPr>
+        <w:pStyle w:val="Prrafodelista"/>
+        <w:numPr>
+          <w:ilvl w:val="1"/>
+          <w:numId w:val="7"/>
+        </w:numPr>
+        <w:spacing w:after="0" w:line="240" w:lineRule="auto"/>
+        <w:jc w:val="both"/>
+        <w:rPr>
+          <w:rStyle w:val="fontstyle21"/>
+          <w:rFonts w:ascii="Arial" w:hAnsi="Arial" w:cs="Arial"/>
+          <w:b/>
+          <w:color w:val="auto"/>
+        </w:rPr>
+      </w:pPr>
+      <w:r>
+        <w:rPr>
+          <w:rFonts w:ascii="Arial" w:hAnsi="Arial" w:cs="Arial"/>
+        </w:rPr>
+        <w:t>Se necesita revisar</w:t>
+      </w:r>
+      <w:r>
+        <w:rPr>
+          <w:rFonts w:ascii="Arial" w:hAnsi="Arial" w:cs="Arial"/>
+        </w:rPr>
+        <w:t xml:space="preserve"> el escenario en POV Ray asignado a Karen Borbor en la reunión #4</w:t>
+      </w:r>
+    </w:p>
+    <w:p>
+      <w:pPr>
+        <w:pStyle w:val="Prrafodelista"/>
+        <w:numPr>
+          <w:ilvl w:val="0"/>
+          <w:numId w:val="7"/>
+        </w:numPr>
+        <w:spacing w:after="0" w:line="240" w:lineRule="auto"/>
+        <w:jc w:val="both"/>
+        <w:rPr>
+          <w:rStyle w:val="fontstyle21"/>
+          <w:rFonts w:ascii="Arial" w:hAnsi="Arial" w:cs="Arial"/>
+          <w:b/>
+          <w:color w:val="auto"/>
+        </w:rPr>
+      </w:pPr>
+      <w:r>
+        <w:rPr>
+          <w:rStyle w:val="fontstyle21"/>
+          <w:rFonts w:ascii="Arial" w:hAnsi="Arial" w:cs="Arial"/>
+          <w:b/>
+        </w:rPr>
+        <w:t>Orden del día</w:t>
+      </w:r>
+    </w:p>
+    <w:p>
+      <w:pPr>
+        <w:pStyle w:val="Prrafodelista"/>
+        <w:numPr>
+          <w:ilvl w:val="1"/>
+          <w:numId w:val="7"/>
+        </w:numPr>
+        <w:spacing w:after="0" w:line="240" w:lineRule="auto"/>
+        <w:jc w:val="both"/>
+        <w:rPr>
+          <w:rFonts w:ascii="Arial" w:hAnsi="Arial" w:cs="Arial"/>
+          <w:b/>
+        </w:rPr>
+      </w:pPr>
+      <w:r>
+        <w:rPr>
+          <w:rStyle w:val="fontstyle21"/>
+          <w:rFonts w:ascii="Arial" w:hAnsi="Arial" w:cs="Arial"/>
+        </w:rPr>
+        <w:t>Revisar escenario implementado en POV Ray</w:t>
+      </w:r>
+    </w:p>
+    <w:p>
+      <w:pPr>
+        <w:pStyle w:val="Prrafodelista"/>
+        <w:numPr>
+          <w:ilvl w:val="0"/>
+          <w:numId w:val="7"/>
+        </w:numPr>
+        <w:spacing w:after="0" w:line="240" w:lineRule="auto"/>
+        <w:jc w:val="both"/>
+        <w:rPr>
+          <w:rFonts w:ascii="Arial" w:hAnsi="Arial" w:cs="Arial"/>
+          <w:b/>
+        </w:rPr>
+      </w:pPr>
+      <w:r>
+        <w:rPr>
+          <w:rFonts w:ascii="Arial" w:hAnsi="Arial" w:cs="Arial"/>
+          <w:b/>
+        </w:rPr>
+        <w:t>Acuerdos</w:t>
+      </w:r>
+    </w:p>
+    <w:p>
+      <w:pPr>
+        <w:pStyle w:val="Prrafodelista"/>
+        <w:numPr>
+          <w:ilvl w:val="1"/>
+          <w:numId w:val="7"/>
+        </w:numPr>
+        <w:spacing w:after="0" w:line="240" w:lineRule="auto"/>
+        <w:jc w:val="both"/>
+        <w:rPr>
+          <w:rFonts w:ascii="Arial" w:hAnsi="Arial" w:cs="Arial"/>
+        </w:rPr>
+      </w:pPr>
+      <w:r>
+        <w:rPr>
+          <w:rFonts w:ascii="Arial" w:hAnsi="Arial" w:cs="Arial"/>
+        </w:rPr>
+        <w:t>Se revisa la implementación completa del escenario en POV Ray. No se detectaron errores.</w:t>
+      </w:r>
+    </w:p>
+    <w:p>
+      <w:pPr>
+        <w:pStyle w:val="Prrafodelista"/>
+        <w:numPr>
+          <w:ilvl w:val="1"/>
+          <w:numId w:val="7"/>
+        </w:numPr>
+        <w:spacing w:after="0" w:line="240" w:lineRule="auto"/>
+        <w:jc w:val="both"/>
+        <w:rPr>
+          <w:rFonts w:ascii="Arial" w:hAnsi="Arial" w:cs="Arial"/>
+        </w:rPr>
+      </w:pPr>
+      <w:r>
+        <w:rPr>
+          <w:rFonts w:ascii="Arial" w:hAnsi="Arial" w:cs="Arial"/>
+        </w:rPr>
+        <w:t xml:space="preserve">Se delega a Iván Mera escribir el </w:t>
+      </w:r>
+      <w:proofErr w:type="spellStart"/>
+      <w:r>
+        <w:rPr>
+          <w:rFonts w:ascii="Arial" w:hAnsi="Arial" w:cs="Arial"/>
+        </w:rPr>
+        <w:t>Write</w:t>
+      </w:r>
+      <w:proofErr w:type="spellEnd"/>
+      <w:r>
+        <w:rPr>
+          <w:rFonts w:ascii="Arial" w:hAnsi="Arial" w:cs="Arial"/>
+        </w:rPr>
+        <w:t xml:space="preserve"> Up del proyecto implementado en POV Ray y subirlo a la plataforma SIDWeb</w:t>
       </w:r>
       <w:bookmarkStart w:id="0" w:name="_GoBack"/>
       <w:bookmarkEnd w:id="0"/>
@@ -3494,6 +3821,101 @@
     </w:lvl>
   </w:abstractNum>
   <w:abstractNum w:abstractNumId="3" w15:restartNumberingAfterBreak="0">
+    <w:nsid w:val="33FC1A5B"/>
+    <w:multiLevelType w:val="hybridMultilevel"/>
+    <w:tmpl w:val="9E106F9C"/>
+    <w:lvl w:ilvl="0" w:tplc="0C0A000F">
+      <w:start w:val="1"/>
+      <w:numFmt w:val="decimal"/>
+      <w:lvlText w:val="%1."/>
+      <w:lvlJc w:val="left"/>
+      <w:pPr>
+        <w:ind w:left="720" w:hanging="360"/>
+      </w:pPr>
+      <w:rPr>
+        <w:rFonts w:hint="default"/>
+      </w:rPr>
+    </w:lvl>
+    <w:lvl w:ilvl="1" w:tplc="0C0A0001">
+      <w:start w:val="1"/>
+      <w:numFmt w:val="bullet"/>
+      <w:lvlText w:val=""/>
+      <w:lvlJc w:val="left"/>
+      <w:pPr>
+        <w:ind w:left="1440" w:hanging="360"/>
+      </w:pPr>
+      <w:rPr>
+        <w:rFonts w:ascii="Symbol" w:hAnsi="Symbol" w:hint="default"/>
+      </w:rPr>
+    </w:lvl>
+    <w:lvl w:ilvl="2" w:tplc="0C0A000B">
+      <w:start w:val="1"/>
+      <w:numFmt w:val="bullet"/>
+      <w:lvlText w:val=""/>
+      <w:lvlJc w:val="left"/>
+      <w:pPr>
+        <w:ind w:left="2160" w:hanging="180"/>
+      </w:pPr>
+      <w:rPr>
+        <w:rFonts w:ascii="Wingdings" w:hAnsi="Wingdings" w:hint="default"/>
+      </w:rPr>
+    </w:lvl>
+    <w:lvl w:ilvl="3" w:tplc="0C0A000F" w:tentative="1">
+      <w:start w:val="1"/>
+      <w:numFmt w:val="decimal"/>
+      <w:lvlText w:val="%4."/>
+      <w:lvlJc w:val="left"/>
+      <w:pPr>
+        <w:ind w:left="2880" w:hanging="360"/>
+      </w:pPr>
+    </w:lvl>
+    <w:lvl w:ilvl="4" w:tplc="0C0A0019" w:tentative="1">
+      <w:start w:val="1"/>
+      <w:numFmt w:val="lowerLetter"/>
+      <w:lvlText w:val="%5."/>
+      <w:lvlJc w:val="left"/>
+      <w:pPr>
+        <w:ind w:left="3600" w:hanging="360"/>
+      </w:pPr>
+    </w:lvl>
+    <w:lvl w:ilvl="5" w:tplc="0C0A001B" w:tentative="1">
+      <w:start w:val="1"/>
+      <w:numFmt w:val="lowerRoman"/>
+      <w:lvlText w:val="%6."/>
+      <w:lvlJc w:val="right"/>
+      <w:pPr>
+        <w:ind w:left="4320" w:hanging="180"/>
+      </w:pPr>
+    </w:lvl>
+    <w:lvl w:ilvl="6" w:tplc="0C0A000F" w:tentative="1">
+      <w:start w:val="1"/>
+      <w:numFmt w:val="decimal"/>
+      <w:lvlText w:val="%7."/>
+      <w:lvlJc w:val="left"/>
+      <w:pPr>
+        <w:ind w:left="5040" w:hanging="360"/>
+      </w:pPr>
+    </w:lvl>
+    <w:lvl w:ilvl="7" w:tplc="0C0A0019" w:tentative="1">
+      <w:start w:val="1"/>
+      <w:numFmt w:val="lowerLetter"/>
+      <w:lvlText w:val="%8."/>
+      <w:lvlJc w:val="left"/>
+      <w:pPr>
+        <w:ind w:left="5760" w:hanging="360"/>
+      </w:pPr>
+    </w:lvl>
+    <w:lvl w:ilvl="8" w:tplc="0C0A001B" w:tentative="1">
+      <w:start w:val="1"/>
+      <w:numFmt w:val="lowerRoman"/>
+      <w:lvlText w:val="%9."/>
+      <w:lvlJc w:val="right"/>
+      <w:pPr>
+        <w:ind w:left="6480" w:hanging="180"/>
+      </w:pPr>
+    </w:lvl>
+  </w:abstractNum>
+  <w:abstractNum w:abstractNumId="4" w15:restartNumberingAfterBreak="0">
     <w:nsid w:val="38C50BAA"/>
     <w:multiLevelType w:val="hybridMultilevel"/>
     <w:tmpl w:val="9E106F9C"/>
@@ -3588,7 +4010,7 @@
       </w:pPr>
     </w:lvl>
   </w:abstractNum>
-  <w:abstractNum w:abstractNumId="4" w15:restartNumberingAfterBreak="0">
+  <w:abstractNum w:abstractNumId="5" w15:restartNumberingAfterBreak="0">
     <w:nsid w:val="66175370"/>
     <w:multiLevelType w:val="hybridMultilevel"/>
     <w:tmpl w:val="9E106F9C"/>
@@ -3683,7 +4105,7 @@
       </w:pPr>
     </w:lvl>
   </w:abstractNum>
-  <w:abstractNum w:abstractNumId="5" w15:restartNumberingAfterBreak="0">
+  <w:abstractNum w:abstractNumId="6" w15:restartNumberingAfterBreak="0">
     <w:nsid w:val="745C322C"/>
     <w:multiLevelType w:val="hybridMultilevel"/>
     <w:tmpl w:val="9E106F9C"/>
@@ -3779,13 +4201,13 @@
     </w:lvl>
   </w:abstractNum>
   <w:num w:numId="1">
-    <w:abstractNumId w:val="5"/>
+    <w:abstractNumId w:val="6"/>
   </w:num>
   <w:num w:numId="2">
     <w:abstractNumId w:val="1"/>
   </w:num>
   <w:num w:numId="3">
-    <w:abstractNumId w:val="4"/>
+    <w:abstractNumId w:val="5"/>
   </w:num>
   <w:num w:numId="4">
     <w:abstractNumId w:val="2"/>
@@ -3794,6 +4216,9 @@
     <w:abstractNumId w:val="0"/>
   </w:num>
   <w:num w:numId="6">
+    <w:abstractNumId w:val="4"/>
+  </w:num>
+  <w:num w:numId="7">
     <w:abstractNumId w:val="3"/>
   </w:num>
 </w:numbering>

</xml_diff>

<commit_message>
actualizadas bitacora y write_up
</commit_message>
<xml_diff>
--- a/Bitacora 2do parcial.docx
+++ b/Bitacora 2do parcial.docx
@@ -3148,14 +3148,7 @@
           <w:rStyle w:val="fontstyle21"/>
           <w:rFonts w:ascii="Arial" w:hAnsi="Arial" w:cs="Arial"/>
         </w:rPr>
-        <w:t>1</w:t>
-      </w:r>
-      <w:r>
-        <w:rPr>
-          <w:rStyle w:val="fontstyle21"/>
-          <w:rFonts w:ascii="Arial" w:hAnsi="Arial" w:cs="Arial"/>
-        </w:rPr>
-        <w:t>8</w:t>
+        <w:t>18</w:t>
       </w:r>
       <w:r>
         <w:rPr>
@@ -3226,19 +3219,7 @@
         <w:rPr>
           <w:rFonts w:ascii="Arial" w:hAnsi="Arial" w:cs="Arial"/>
         </w:rPr>
-        <w:t>1</w:t>
-      </w:r>
-      <w:r>
-        <w:rPr>
-          <w:rFonts w:ascii="Arial" w:hAnsi="Arial" w:cs="Arial"/>
-        </w:rPr>
-        <w:t>8</w:t>
-      </w:r>
-      <w:r>
-        <w:rPr>
-          <w:rFonts w:ascii="Arial" w:hAnsi="Arial" w:cs="Arial"/>
-        </w:rPr>
-        <w:t>H30</w:t>
+        <w:t>18H30</w:t>
       </w:r>
     </w:p>
     <w:p>
@@ -3389,13 +3370,7 @@
         <w:rPr>
           <w:rFonts w:ascii="Arial" w:hAnsi="Arial" w:cs="Arial"/>
         </w:rPr>
-        <w:t>Se necesita revisar</w:t>
-      </w:r>
-      <w:r>
-        <w:rPr>
-          <w:rFonts w:ascii="Arial" w:hAnsi="Arial" w:cs="Arial"/>
-        </w:rPr>
-        <w:t xml:space="preserve"> el escenario en POV Ray asignado a Karen Borbor en la reunión #4</w:t>
+        <w:t>Se necesita revisar el escenario en POV Ray asignado a Karen Borbor en la reunión #4</w:t>
       </w:r>
     </w:p>
     <w:p>
@@ -3504,7 +3479,19 @@
         <w:rPr>
           <w:rFonts w:ascii="Arial" w:hAnsi="Arial" w:cs="Arial"/>
         </w:rPr>
-        <w:t xml:space="preserve">Se delega a Iván Mera escribir el </w:t>
+        <w:t xml:space="preserve">Se delega a Iván Mera </w:t>
+      </w:r>
+      <w:r>
+        <w:rPr>
+          <w:rFonts w:ascii="Arial" w:hAnsi="Arial" w:cs="Arial"/>
+        </w:rPr>
+        <w:t>a actualizar</w:t>
+      </w:r>
+      <w:r>
+        <w:rPr>
+          <w:rFonts w:ascii="Arial" w:hAnsi="Arial" w:cs="Arial"/>
+        </w:rPr>
+        <w:t xml:space="preserve"> el </w:t>
       </w:r>
       <w:proofErr w:type="spellStart"/>
       <w:r>
@@ -3518,10 +3505,780 @@
         <w:rPr>
           <w:rFonts w:ascii="Arial" w:hAnsi="Arial" w:cs="Arial"/>
         </w:rPr>
-        <w:t xml:space="preserve"> Up del proyecto implementado en POV Ray y subirlo a la plataforma SIDWeb</w:t>
+        <w:t xml:space="preserve"> Up</w:t>
+      </w:r>
+      <w:r>
+        <w:rPr>
+          <w:rFonts w:ascii="Arial" w:hAnsi="Arial" w:cs="Arial"/>
+        </w:rPr>
+        <w:t xml:space="preserve"> y la </w:t>
+      </w:r>
+      <w:proofErr w:type="spellStart"/>
+      <w:r>
+        <w:rPr>
+          <w:rFonts w:ascii="Arial" w:hAnsi="Arial" w:cs="Arial"/>
+        </w:rPr>
+        <w:t>bitacora</w:t>
       </w:r>
       <w:bookmarkStart w:id="0" w:name="_GoBack"/>
       <w:bookmarkEnd w:id="0"/>
+      <w:proofErr w:type="spellEnd"/>
+      <w:r>
+        <w:rPr>
+          <w:rFonts w:ascii="Arial" w:hAnsi="Arial" w:cs="Arial"/>
+        </w:rPr>
+        <w:t xml:space="preserve"> del proyecto implementado en POV Ray y subirlo a la plataforma </w:t>
+      </w:r>
+      <w:proofErr w:type="spellStart"/>
+      <w:r>
+        <w:rPr>
+          <w:rFonts w:ascii="Arial" w:hAnsi="Arial" w:cs="Arial"/>
+        </w:rPr>
+        <w:t>SIDWeb</w:t>
+      </w:r>
+      <w:proofErr w:type="spellEnd"/>
+    </w:p>
+    <w:p>
+      <w:pPr>
+        <w:spacing w:after="0" w:line="240" w:lineRule="auto"/>
+        <w:jc w:val="both"/>
+        <w:rPr>
+          <w:rFonts w:ascii="Arial" w:hAnsi="Arial" w:cs="Arial"/>
+        </w:rPr>
+      </w:pPr>
+    </w:p>
+    <w:p>
+      <w:pPr>
+        <w:spacing w:after="0" w:line="240" w:lineRule="auto"/>
+        <w:jc w:val="both"/>
+        <w:rPr>
+          <w:rFonts w:ascii="Arial" w:hAnsi="Arial" w:cs="Arial"/>
+        </w:rPr>
+      </w:pPr>
+    </w:p>
+    <w:p>
+      <w:pPr>
+        <w:spacing w:after="0" w:line="240" w:lineRule="auto"/>
+        <w:jc w:val="both"/>
+        <w:rPr>
+          <w:rFonts w:ascii="Arial" w:hAnsi="Arial" w:cs="Arial"/>
+        </w:rPr>
+      </w:pPr>
+    </w:p>
+    <w:p>
+      <w:pPr>
+        <w:spacing w:after="0" w:line="240" w:lineRule="auto"/>
+        <w:jc w:val="both"/>
+        <w:rPr>
+          <w:rFonts w:ascii="Arial" w:hAnsi="Arial" w:cs="Arial"/>
+        </w:rPr>
+      </w:pPr>
+    </w:p>
+    <w:p>
+      <w:pPr>
+        <w:spacing w:after="0" w:line="240" w:lineRule="auto"/>
+        <w:jc w:val="both"/>
+        <w:rPr>
+          <w:rFonts w:ascii="Arial" w:hAnsi="Arial" w:cs="Arial"/>
+        </w:rPr>
+      </w:pPr>
+    </w:p>
+    <w:p>
+      <w:pPr>
+        <w:spacing w:after="0" w:line="240" w:lineRule="auto"/>
+        <w:jc w:val="both"/>
+        <w:rPr>
+          <w:rFonts w:ascii="Arial" w:hAnsi="Arial" w:cs="Arial"/>
+        </w:rPr>
+      </w:pPr>
+    </w:p>
+    <w:p>
+      <w:pPr>
+        <w:spacing w:after="0" w:line="240" w:lineRule="auto"/>
+        <w:jc w:val="both"/>
+        <w:rPr>
+          <w:rFonts w:ascii="Arial" w:hAnsi="Arial" w:cs="Arial"/>
+        </w:rPr>
+      </w:pPr>
+    </w:p>
+    <w:p>
+      <w:pPr>
+        <w:spacing w:after="0" w:line="240" w:lineRule="auto"/>
+        <w:jc w:val="both"/>
+        <w:rPr>
+          <w:rFonts w:ascii="Arial" w:hAnsi="Arial" w:cs="Arial"/>
+        </w:rPr>
+      </w:pPr>
+    </w:p>
+    <w:p>
+      <w:pPr>
+        <w:spacing w:after="0" w:line="240" w:lineRule="auto"/>
+        <w:jc w:val="both"/>
+        <w:rPr>
+          <w:rFonts w:ascii="Arial" w:hAnsi="Arial" w:cs="Arial"/>
+        </w:rPr>
+      </w:pPr>
+    </w:p>
+    <w:p>
+      <w:pPr>
+        <w:spacing w:after="0" w:line="240" w:lineRule="auto"/>
+        <w:jc w:val="both"/>
+        <w:rPr>
+          <w:rFonts w:ascii="Arial" w:hAnsi="Arial" w:cs="Arial"/>
+        </w:rPr>
+      </w:pPr>
+    </w:p>
+    <w:p>
+      <w:pPr>
+        <w:spacing w:after="0" w:line="240" w:lineRule="auto"/>
+        <w:jc w:val="both"/>
+        <w:rPr>
+          <w:rFonts w:ascii="Arial" w:hAnsi="Arial" w:cs="Arial"/>
+        </w:rPr>
+      </w:pPr>
+    </w:p>
+    <w:p>
+      <w:pPr>
+        <w:spacing w:after="0" w:line="240" w:lineRule="auto"/>
+        <w:jc w:val="both"/>
+        <w:rPr>
+          <w:rFonts w:ascii="Arial" w:hAnsi="Arial" w:cs="Arial"/>
+        </w:rPr>
+      </w:pPr>
+    </w:p>
+    <w:p>
+      <w:pPr>
+        <w:spacing w:after="0" w:line="240" w:lineRule="auto"/>
+        <w:jc w:val="both"/>
+        <w:rPr>
+          <w:rFonts w:ascii="Arial" w:hAnsi="Arial" w:cs="Arial"/>
+        </w:rPr>
+      </w:pPr>
+    </w:p>
+    <w:p>
+      <w:pPr>
+        <w:spacing w:after="0" w:line="240" w:lineRule="auto"/>
+        <w:jc w:val="both"/>
+        <w:rPr>
+          <w:rFonts w:ascii="Arial" w:hAnsi="Arial" w:cs="Arial"/>
+        </w:rPr>
+      </w:pPr>
+    </w:p>
+    <w:p>
+      <w:pPr>
+        <w:spacing w:after="0" w:line="240" w:lineRule="auto"/>
+        <w:jc w:val="both"/>
+        <w:rPr>
+          <w:rFonts w:ascii="Arial" w:hAnsi="Arial" w:cs="Arial"/>
+        </w:rPr>
+      </w:pPr>
+    </w:p>
+    <w:p>
+      <w:pPr>
+        <w:spacing w:after="0" w:line="240" w:lineRule="auto"/>
+        <w:jc w:val="both"/>
+        <w:rPr>
+          <w:rFonts w:ascii="Arial" w:hAnsi="Arial" w:cs="Arial"/>
+        </w:rPr>
+      </w:pPr>
+    </w:p>
+    <w:p>
+      <w:pPr>
+        <w:spacing w:after="0" w:line="240" w:lineRule="auto"/>
+        <w:jc w:val="both"/>
+        <w:rPr>
+          <w:rFonts w:ascii="Arial" w:hAnsi="Arial" w:cs="Arial"/>
+        </w:rPr>
+      </w:pPr>
+    </w:p>
+    <w:p>
+      <w:pPr>
+        <w:spacing w:after="0" w:line="240" w:lineRule="auto"/>
+        <w:jc w:val="both"/>
+        <w:rPr>
+          <w:rFonts w:ascii="Arial" w:hAnsi="Arial" w:cs="Arial"/>
+        </w:rPr>
+      </w:pPr>
+    </w:p>
+    <w:p>
+      <w:pPr>
+        <w:spacing w:after="0" w:line="240" w:lineRule="auto"/>
+        <w:jc w:val="both"/>
+        <w:rPr>
+          <w:rFonts w:ascii="Arial" w:hAnsi="Arial" w:cs="Arial"/>
+        </w:rPr>
+      </w:pPr>
+    </w:p>
+    <w:p>
+      <w:pPr>
+        <w:spacing w:after="0" w:line="240" w:lineRule="auto"/>
+        <w:jc w:val="both"/>
+        <w:rPr>
+          <w:rFonts w:ascii="Arial" w:hAnsi="Arial" w:cs="Arial"/>
+        </w:rPr>
+      </w:pPr>
+    </w:p>
+    <w:p>
+      <w:pPr>
+        <w:spacing w:after="0" w:line="240" w:lineRule="auto"/>
+        <w:jc w:val="both"/>
+        <w:rPr>
+          <w:rFonts w:ascii="Arial" w:hAnsi="Arial" w:cs="Arial"/>
+        </w:rPr>
+      </w:pPr>
+    </w:p>
+    <w:p>
+      <w:pPr>
+        <w:spacing w:after="0" w:line="240" w:lineRule="auto"/>
+        <w:jc w:val="both"/>
+        <w:rPr>
+          <w:rFonts w:ascii="Arial" w:hAnsi="Arial" w:cs="Arial"/>
+        </w:rPr>
+      </w:pPr>
+    </w:p>
+    <w:p>
+      <w:pPr>
+        <w:spacing w:after="0" w:line="240" w:lineRule="auto"/>
+        <w:jc w:val="both"/>
+        <w:rPr>
+          <w:rFonts w:ascii="Arial" w:hAnsi="Arial" w:cs="Arial"/>
+        </w:rPr>
+      </w:pPr>
+    </w:p>
+    <w:p>
+      <w:pPr>
+        <w:spacing w:after="0" w:line="240" w:lineRule="auto"/>
+        <w:jc w:val="both"/>
+        <w:rPr>
+          <w:rFonts w:ascii="Arial" w:hAnsi="Arial" w:cs="Arial"/>
+        </w:rPr>
+      </w:pPr>
+    </w:p>
+    <w:p>
+      <w:pPr>
+        <w:spacing w:after="0" w:line="240" w:lineRule="auto"/>
+        <w:jc w:val="both"/>
+        <w:rPr>
+          <w:rFonts w:ascii="Arial" w:hAnsi="Arial" w:cs="Arial"/>
+        </w:rPr>
+      </w:pPr>
+    </w:p>
+    <w:p>
+      <w:pPr>
+        <w:spacing w:after="0" w:line="240" w:lineRule="auto"/>
+        <w:jc w:val="both"/>
+        <w:rPr>
+          <w:rFonts w:ascii="Arial" w:hAnsi="Arial" w:cs="Arial"/>
+        </w:rPr>
+      </w:pPr>
+    </w:p>
+    <w:p>
+      <w:pPr>
+        <w:spacing w:after="0" w:line="240" w:lineRule="auto"/>
+        <w:jc w:val="both"/>
+        <w:rPr>
+          <w:rFonts w:ascii="Arial" w:hAnsi="Arial" w:cs="Arial"/>
+        </w:rPr>
+      </w:pPr>
+    </w:p>
+    <w:p>
+      <w:pPr>
+        <w:spacing w:after="0" w:line="240" w:lineRule="auto"/>
+        <w:jc w:val="both"/>
+        <w:rPr>
+          <w:rFonts w:ascii="Arial" w:hAnsi="Arial" w:cs="Arial"/>
+        </w:rPr>
+      </w:pPr>
+    </w:p>
+    <w:p>
+      <w:pPr>
+        <w:spacing w:after="0" w:line="240" w:lineRule="auto"/>
+        <w:jc w:val="both"/>
+        <w:rPr>
+          <w:rFonts w:ascii="Arial" w:hAnsi="Arial" w:cs="Arial"/>
+        </w:rPr>
+      </w:pPr>
+    </w:p>
+    <w:p>
+      <w:pPr>
+        <w:spacing w:after="0" w:line="240" w:lineRule="auto"/>
+        <w:jc w:val="both"/>
+        <w:rPr>
+          <w:rFonts w:ascii="Arial" w:hAnsi="Arial" w:cs="Arial"/>
+        </w:rPr>
+      </w:pPr>
+    </w:p>
+    <w:p>
+      <w:pPr>
+        <w:spacing w:after="0" w:line="240" w:lineRule="auto"/>
+        <w:jc w:val="both"/>
+        <w:rPr>
+          <w:rFonts w:ascii="Arial" w:hAnsi="Arial" w:cs="Arial"/>
+        </w:rPr>
+      </w:pPr>
+    </w:p>
+    <w:p>
+      <w:pPr>
+        <w:spacing w:after="0" w:line="240" w:lineRule="auto"/>
+        <w:jc w:val="both"/>
+        <w:rPr>
+          <w:rFonts w:ascii="Arial" w:hAnsi="Arial" w:cs="Arial"/>
+        </w:rPr>
+      </w:pPr>
+    </w:p>
+    <w:p>
+      <w:pPr>
+        <w:spacing w:after="0" w:line="240" w:lineRule="auto"/>
+        <w:jc w:val="both"/>
+        <w:rPr>
+          <w:rFonts w:ascii="Arial" w:hAnsi="Arial" w:cs="Arial"/>
+        </w:rPr>
+      </w:pPr>
+    </w:p>
+    <w:p>
+      <w:pPr>
+        <w:spacing w:after="0" w:line="240" w:lineRule="auto"/>
+        <w:jc w:val="both"/>
+        <w:rPr>
+          <w:rFonts w:ascii="Arial" w:hAnsi="Arial" w:cs="Arial"/>
+        </w:rPr>
+      </w:pPr>
+    </w:p>
+    <w:p>
+      <w:pPr>
+        <w:jc w:val="center"/>
+        <w:rPr>
+          <w:rStyle w:val="fontstyle21"/>
+          <w:rFonts w:ascii="Arial" w:hAnsi="Arial" w:cs="Arial"/>
+        </w:rPr>
+      </w:pPr>
+      <w:r>
+        <w:rPr>
+          <w:rStyle w:val="fontstyle01"/>
+          <w:rFonts w:ascii="Arial" w:hAnsi="Arial" w:cs="Arial"/>
+        </w:rPr>
+        <w:lastRenderedPageBreak/>
+        <w:t xml:space="preserve">ACTA DE REUNIÓN # </w:t>
+      </w:r>
+      <w:r>
+        <w:rPr>
+          <w:rStyle w:val="fontstyle01"/>
+          <w:rFonts w:ascii="Arial" w:hAnsi="Arial" w:cs="Arial"/>
+        </w:rPr>
+        <w:t>8</w:t>
+      </w:r>
+      <w:r>
+        <w:rPr>
+          <w:rFonts w:ascii="Arial" w:hAnsi="Arial" w:cs="Arial"/>
+          <w:color w:val="000000"/>
+        </w:rPr>
+        <w:br/>
+      </w:r>
+      <w:r>
+        <w:rPr>
+          <w:rStyle w:val="fontstyle21"/>
+          <w:rFonts w:ascii="Arial" w:hAnsi="Arial" w:cs="Arial"/>
+        </w:rPr>
+        <w:t xml:space="preserve">Guayaquil, </w:t>
+      </w:r>
+      <w:proofErr w:type="gramStart"/>
+      <w:r>
+        <w:rPr>
+          <w:rStyle w:val="fontstyle21"/>
+          <w:rFonts w:ascii="Arial" w:hAnsi="Arial" w:cs="Arial"/>
+        </w:rPr>
+        <w:t>Lunes</w:t>
+      </w:r>
+      <w:proofErr w:type="gramEnd"/>
+      <w:r>
+        <w:rPr>
+          <w:rStyle w:val="fontstyle21"/>
+          <w:rFonts w:ascii="Arial" w:hAnsi="Arial" w:cs="Arial"/>
+        </w:rPr>
+        <w:t xml:space="preserve"> </w:t>
+      </w:r>
+      <w:r>
+        <w:rPr>
+          <w:rStyle w:val="fontstyle21"/>
+          <w:rFonts w:ascii="Arial" w:hAnsi="Arial" w:cs="Arial"/>
+        </w:rPr>
+        <w:t>1</w:t>
+      </w:r>
+      <w:r>
+        <w:rPr>
+          <w:rStyle w:val="fontstyle21"/>
+          <w:rFonts w:ascii="Arial" w:hAnsi="Arial" w:cs="Arial"/>
+        </w:rPr>
+        <w:t>9</w:t>
+      </w:r>
+      <w:r>
+        <w:rPr>
+          <w:rStyle w:val="fontstyle21"/>
+          <w:rFonts w:ascii="Arial" w:hAnsi="Arial" w:cs="Arial"/>
+        </w:rPr>
+        <w:t xml:space="preserve"> de </w:t>
+      </w:r>
+      <w:r>
+        <w:rPr>
+          <w:rStyle w:val="fontstyle21"/>
+          <w:rFonts w:ascii="Arial" w:hAnsi="Arial" w:cs="Arial"/>
+        </w:rPr>
+        <w:t>febrero</w:t>
+      </w:r>
+      <w:r>
+        <w:rPr>
+          <w:rStyle w:val="fontstyle21"/>
+          <w:rFonts w:ascii="Arial" w:hAnsi="Arial" w:cs="Arial"/>
+        </w:rPr>
+        <w:t xml:space="preserve"> del 201</w:t>
+      </w:r>
+      <w:r>
+        <w:rPr>
+          <w:rStyle w:val="fontstyle21"/>
+          <w:rFonts w:ascii="Arial" w:hAnsi="Arial" w:cs="Arial"/>
+        </w:rPr>
+        <w:t>8</w:t>
+      </w:r>
+    </w:p>
+    <w:p>
+      <w:pPr>
+        <w:pStyle w:val="Prrafodelista"/>
+        <w:numPr>
+          <w:ilvl w:val="0"/>
+          <w:numId w:val="8"/>
+        </w:numPr>
+        <w:spacing w:after="0" w:line="240" w:lineRule="auto"/>
+        <w:jc w:val="both"/>
+        <w:rPr>
+          <w:rFonts w:ascii="Arial" w:hAnsi="Arial" w:cs="Arial"/>
+          <w:b/>
+        </w:rPr>
+      </w:pPr>
+      <w:r>
+        <w:rPr>
+          <w:rFonts w:ascii="Arial" w:hAnsi="Arial" w:cs="Arial"/>
+          <w:b/>
+        </w:rPr>
+        <w:t>Hora de la reunión</w:t>
+      </w:r>
+    </w:p>
+    <w:p>
+      <w:pPr>
+        <w:pStyle w:val="Prrafodelista"/>
+        <w:numPr>
+          <w:ilvl w:val="1"/>
+          <w:numId w:val="8"/>
+        </w:numPr>
+        <w:spacing w:after="0" w:line="240" w:lineRule="auto"/>
+        <w:jc w:val="both"/>
+        <w:rPr>
+          <w:rFonts w:ascii="Arial" w:hAnsi="Arial" w:cs="Arial"/>
+          <w:b/>
+        </w:rPr>
+      </w:pPr>
+      <w:r>
+        <w:rPr>
+          <w:rFonts w:ascii="Arial" w:hAnsi="Arial" w:cs="Arial"/>
+        </w:rPr>
+        <w:t>18H30</w:t>
+      </w:r>
+    </w:p>
+    <w:p>
+      <w:pPr>
+        <w:pStyle w:val="Prrafodelista"/>
+        <w:numPr>
+          <w:ilvl w:val="0"/>
+          <w:numId w:val="8"/>
+        </w:numPr>
+        <w:spacing w:after="0" w:line="240" w:lineRule="auto"/>
+        <w:jc w:val="both"/>
+        <w:rPr>
+          <w:rFonts w:ascii="Arial" w:hAnsi="Arial" w:cs="Arial"/>
+          <w:b/>
+        </w:rPr>
+      </w:pPr>
+      <w:r>
+        <w:rPr>
+          <w:rFonts w:ascii="Arial" w:hAnsi="Arial" w:cs="Arial"/>
+          <w:b/>
+        </w:rPr>
+        <w:t>Asistentes</w:t>
+      </w:r>
+    </w:p>
+    <w:p>
+      <w:pPr>
+        <w:pStyle w:val="Prrafodelista"/>
+        <w:numPr>
+          <w:ilvl w:val="1"/>
+          <w:numId w:val="8"/>
+        </w:numPr>
+        <w:spacing w:after="0" w:line="240" w:lineRule="auto"/>
+        <w:jc w:val="both"/>
+        <w:rPr>
+          <w:rFonts w:ascii="Arial" w:hAnsi="Arial" w:cs="Arial"/>
+          <w:b/>
+        </w:rPr>
+      </w:pPr>
+      <w:r>
+        <w:rPr>
+          <w:rFonts w:ascii="Arial" w:hAnsi="Arial" w:cs="Arial"/>
+        </w:rPr>
+        <w:t>Iván Mera</w:t>
+      </w:r>
+    </w:p>
+    <w:p>
+      <w:pPr>
+        <w:pStyle w:val="Prrafodelista"/>
+        <w:numPr>
+          <w:ilvl w:val="1"/>
+          <w:numId w:val="8"/>
+        </w:numPr>
+        <w:spacing w:after="0" w:line="240" w:lineRule="auto"/>
+        <w:jc w:val="both"/>
+        <w:rPr>
+          <w:rFonts w:ascii="Arial" w:hAnsi="Arial" w:cs="Arial"/>
+          <w:b/>
+        </w:rPr>
+      </w:pPr>
+      <w:r>
+        <w:rPr>
+          <w:rFonts w:ascii="Arial" w:hAnsi="Arial" w:cs="Arial"/>
+        </w:rPr>
+        <w:t>Karen Borbor</w:t>
+      </w:r>
+    </w:p>
+    <w:p>
+      <w:pPr>
+        <w:pStyle w:val="Prrafodelista"/>
+        <w:numPr>
+          <w:ilvl w:val="1"/>
+          <w:numId w:val="8"/>
+        </w:numPr>
+        <w:spacing w:after="0" w:line="240" w:lineRule="auto"/>
+        <w:jc w:val="both"/>
+        <w:rPr>
+          <w:rFonts w:ascii="Arial" w:hAnsi="Arial" w:cs="Arial"/>
+          <w:b/>
+        </w:rPr>
+      </w:pPr>
+      <w:r>
+        <w:rPr>
+          <w:rFonts w:ascii="Arial" w:hAnsi="Arial" w:cs="Arial"/>
+        </w:rPr>
+        <w:t>José Viteri</w:t>
+      </w:r>
+    </w:p>
+    <w:p>
+      <w:pPr>
+        <w:pStyle w:val="Prrafodelista"/>
+        <w:numPr>
+          <w:ilvl w:val="0"/>
+          <w:numId w:val="8"/>
+        </w:numPr>
+        <w:spacing w:after="0" w:line="240" w:lineRule="auto"/>
+        <w:jc w:val="both"/>
+        <w:rPr>
+          <w:rFonts w:ascii="Arial" w:hAnsi="Arial" w:cs="Arial"/>
+          <w:b/>
+        </w:rPr>
+      </w:pPr>
+      <w:r>
+        <w:rPr>
+          <w:rFonts w:ascii="Arial" w:hAnsi="Arial" w:cs="Arial"/>
+          <w:b/>
+        </w:rPr>
+        <w:t>Observaciones</w:t>
+      </w:r>
+    </w:p>
+    <w:p>
+      <w:pPr>
+        <w:pStyle w:val="Prrafodelista"/>
+        <w:numPr>
+          <w:ilvl w:val="1"/>
+          <w:numId w:val="8"/>
+        </w:numPr>
+        <w:spacing w:after="0" w:line="240" w:lineRule="auto"/>
+        <w:jc w:val="both"/>
+        <w:rPr>
+          <w:rFonts w:ascii="Arial" w:hAnsi="Arial" w:cs="Arial"/>
+          <w:b/>
+        </w:rPr>
+      </w:pPr>
+      <w:r>
+        <w:rPr>
+          <w:rFonts w:ascii="Arial" w:hAnsi="Arial" w:cs="Arial"/>
+        </w:rPr>
+        <w:t>La reunión se llevó a cabo de forma remota</w:t>
+      </w:r>
+    </w:p>
+    <w:p>
+      <w:pPr>
+        <w:pStyle w:val="Prrafodelista"/>
+        <w:numPr>
+          <w:ilvl w:val="1"/>
+          <w:numId w:val="8"/>
+        </w:numPr>
+        <w:spacing w:after="0" w:line="240" w:lineRule="auto"/>
+        <w:jc w:val="both"/>
+        <w:rPr>
+          <w:rStyle w:val="fontstyle21"/>
+          <w:rFonts w:ascii="Arial" w:hAnsi="Arial" w:cs="Arial"/>
+          <w:b/>
+          <w:color w:val="auto"/>
+        </w:rPr>
+      </w:pPr>
+      <w:r>
+        <w:rPr>
+          <w:rFonts w:ascii="Arial" w:hAnsi="Arial" w:cs="Arial"/>
+        </w:rPr>
+        <w:t xml:space="preserve">Se </w:t>
+      </w:r>
+      <w:r>
+        <w:rPr>
+          <w:rFonts w:ascii="Arial" w:hAnsi="Arial" w:cs="Arial"/>
+        </w:rPr>
+        <w:t xml:space="preserve">necesito corregir y agregar la figura de POV Ray, aquella que posea transparencia </w:t>
+      </w:r>
+    </w:p>
+    <w:p>
+      <w:pPr>
+        <w:pStyle w:val="Prrafodelista"/>
+        <w:numPr>
+          <w:ilvl w:val="0"/>
+          <w:numId w:val="8"/>
+        </w:numPr>
+        <w:spacing w:after="0" w:line="240" w:lineRule="auto"/>
+        <w:jc w:val="both"/>
+        <w:rPr>
+          <w:rStyle w:val="fontstyle21"/>
+          <w:rFonts w:ascii="Arial" w:hAnsi="Arial" w:cs="Arial"/>
+          <w:b/>
+          <w:color w:val="auto"/>
+        </w:rPr>
+      </w:pPr>
+      <w:r>
+        <w:rPr>
+          <w:rStyle w:val="fontstyle21"/>
+          <w:rFonts w:ascii="Arial" w:hAnsi="Arial" w:cs="Arial"/>
+          <w:b/>
+        </w:rPr>
+        <w:t>Orden del día</w:t>
+      </w:r>
+    </w:p>
+    <w:p>
+      <w:pPr>
+        <w:pStyle w:val="Prrafodelista"/>
+        <w:numPr>
+          <w:ilvl w:val="1"/>
+          <w:numId w:val="8"/>
+        </w:numPr>
+        <w:spacing w:after="0" w:line="240" w:lineRule="auto"/>
+        <w:jc w:val="both"/>
+        <w:rPr>
+          <w:rFonts w:ascii="Arial" w:hAnsi="Arial" w:cs="Arial"/>
+          <w:b/>
+        </w:rPr>
+      </w:pPr>
+      <w:r>
+        <w:rPr>
+          <w:rStyle w:val="fontstyle21"/>
+          <w:rFonts w:ascii="Arial" w:hAnsi="Arial" w:cs="Arial"/>
+        </w:rPr>
+        <w:t>Revisar escenario implementado en POV Ray</w:t>
+      </w:r>
+    </w:p>
+    <w:p>
+      <w:pPr>
+        <w:pStyle w:val="Prrafodelista"/>
+        <w:numPr>
+          <w:ilvl w:val="0"/>
+          <w:numId w:val="8"/>
+        </w:numPr>
+        <w:spacing w:after="0" w:line="240" w:lineRule="auto"/>
+        <w:jc w:val="both"/>
+        <w:rPr>
+          <w:rFonts w:ascii="Arial" w:hAnsi="Arial" w:cs="Arial"/>
+          <w:b/>
+        </w:rPr>
+      </w:pPr>
+      <w:r>
+        <w:rPr>
+          <w:rFonts w:ascii="Arial" w:hAnsi="Arial" w:cs="Arial"/>
+          <w:b/>
+        </w:rPr>
+        <w:t>Acuerdos</w:t>
+      </w:r>
+    </w:p>
+    <w:p>
+      <w:pPr>
+        <w:pStyle w:val="Prrafodelista"/>
+        <w:numPr>
+          <w:ilvl w:val="1"/>
+          <w:numId w:val="8"/>
+        </w:numPr>
+        <w:spacing w:after="0" w:line="240" w:lineRule="auto"/>
+        <w:jc w:val="both"/>
+        <w:rPr>
+          <w:rFonts w:ascii="Arial" w:hAnsi="Arial" w:cs="Arial"/>
+        </w:rPr>
+      </w:pPr>
+      <w:r>
+        <w:rPr>
+          <w:rFonts w:ascii="Arial" w:hAnsi="Arial" w:cs="Arial"/>
+        </w:rPr>
+        <w:t>Se revisa la implementación completa del escenario en POV Ray. No se detectaron errores.</w:t>
+      </w:r>
+    </w:p>
+    <w:p>
+      <w:pPr>
+        <w:pStyle w:val="Prrafodelista"/>
+        <w:numPr>
+          <w:ilvl w:val="1"/>
+          <w:numId w:val="8"/>
+        </w:numPr>
+        <w:spacing w:after="0" w:line="240" w:lineRule="auto"/>
+        <w:jc w:val="both"/>
+        <w:rPr>
+          <w:rFonts w:ascii="Arial" w:hAnsi="Arial" w:cs="Arial"/>
+        </w:rPr>
+      </w:pPr>
+      <w:r>
+        <w:rPr>
+          <w:rFonts w:ascii="Arial" w:hAnsi="Arial" w:cs="Arial"/>
+        </w:rPr>
+        <w:t xml:space="preserve">Se delega a Iván Mera escribir el </w:t>
+      </w:r>
+      <w:proofErr w:type="spellStart"/>
+      <w:r>
+        <w:rPr>
+          <w:rFonts w:ascii="Arial" w:hAnsi="Arial" w:cs="Arial"/>
+        </w:rPr>
+        <w:t>Write</w:t>
+      </w:r>
+      <w:proofErr w:type="spellEnd"/>
+      <w:r>
+        <w:rPr>
+          <w:rFonts w:ascii="Arial" w:hAnsi="Arial" w:cs="Arial"/>
+        </w:rPr>
+        <w:t xml:space="preserve"> Up del proyecto implementado en POV Ray y subirlo a la plataforma </w:t>
+      </w:r>
+      <w:proofErr w:type="spellStart"/>
+      <w:r>
+        <w:rPr>
+          <w:rFonts w:ascii="Arial" w:hAnsi="Arial" w:cs="Arial"/>
+        </w:rPr>
+        <w:t>SIDWeb</w:t>
+      </w:r>
+      <w:proofErr w:type="spellEnd"/>
+    </w:p>
+    <w:p>
+      <w:pPr>
+        <w:spacing w:after="0" w:line="240" w:lineRule="auto"/>
+        <w:jc w:val="both"/>
+        <w:rPr>
+          <w:rFonts w:ascii="Arial" w:hAnsi="Arial" w:cs="Arial"/>
+        </w:rPr>
+      </w:pPr>
     </w:p>
     <w:sectPr>
       <w:pgSz w:w="11906" w:h="16838"/>
@@ -3631,6 +4388,101 @@
     </w:lvl>
   </w:abstractNum>
   <w:abstractNum w:abstractNumId="1" w15:restartNumberingAfterBreak="0">
+    <w:nsid w:val="23330FF6"/>
+    <w:multiLevelType w:val="hybridMultilevel"/>
+    <w:tmpl w:val="9E106F9C"/>
+    <w:lvl w:ilvl="0" w:tplc="0C0A000F">
+      <w:start w:val="1"/>
+      <w:numFmt w:val="decimal"/>
+      <w:lvlText w:val="%1."/>
+      <w:lvlJc w:val="left"/>
+      <w:pPr>
+        <w:ind w:left="720" w:hanging="360"/>
+      </w:pPr>
+      <w:rPr>
+        <w:rFonts w:hint="default"/>
+      </w:rPr>
+    </w:lvl>
+    <w:lvl w:ilvl="1" w:tplc="0C0A0001">
+      <w:start w:val="1"/>
+      <w:numFmt w:val="bullet"/>
+      <w:lvlText w:val=""/>
+      <w:lvlJc w:val="left"/>
+      <w:pPr>
+        <w:ind w:left="1440" w:hanging="360"/>
+      </w:pPr>
+      <w:rPr>
+        <w:rFonts w:ascii="Symbol" w:hAnsi="Symbol" w:hint="default"/>
+      </w:rPr>
+    </w:lvl>
+    <w:lvl w:ilvl="2" w:tplc="0C0A000B">
+      <w:start w:val="1"/>
+      <w:numFmt w:val="bullet"/>
+      <w:lvlText w:val=""/>
+      <w:lvlJc w:val="left"/>
+      <w:pPr>
+        <w:ind w:left="2160" w:hanging="180"/>
+      </w:pPr>
+      <w:rPr>
+        <w:rFonts w:ascii="Wingdings" w:hAnsi="Wingdings" w:hint="default"/>
+      </w:rPr>
+    </w:lvl>
+    <w:lvl w:ilvl="3" w:tplc="0C0A000F" w:tentative="1">
+      <w:start w:val="1"/>
+      <w:numFmt w:val="decimal"/>
+      <w:lvlText w:val="%4."/>
+      <w:lvlJc w:val="left"/>
+      <w:pPr>
+        <w:ind w:left="2880" w:hanging="360"/>
+      </w:pPr>
+    </w:lvl>
+    <w:lvl w:ilvl="4" w:tplc="0C0A0019" w:tentative="1">
+      <w:start w:val="1"/>
+      <w:numFmt w:val="lowerLetter"/>
+      <w:lvlText w:val="%5."/>
+      <w:lvlJc w:val="left"/>
+      <w:pPr>
+        <w:ind w:left="3600" w:hanging="360"/>
+      </w:pPr>
+    </w:lvl>
+    <w:lvl w:ilvl="5" w:tplc="0C0A001B" w:tentative="1">
+      <w:start w:val="1"/>
+      <w:numFmt w:val="lowerRoman"/>
+      <w:lvlText w:val="%6."/>
+      <w:lvlJc w:val="right"/>
+      <w:pPr>
+        <w:ind w:left="4320" w:hanging="180"/>
+      </w:pPr>
+    </w:lvl>
+    <w:lvl w:ilvl="6" w:tplc="0C0A000F" w:tentative="1">
+      <w:start w:val="1"/>
+      <w:numFmt w:val="decimal"/>
+      <w:lvlText w:val="%7."/>
+      <w:lvlJc w:val="left"/>
+      <w:pPr>
+        <w:ind w:left="5040" w:hanging="360"/>
+      </w:pPr>
+    </w:lvl>
+    <w:lvl w:ilvl="7" w:tplc="0C0A0019" w:tentative="1">
+      <w:start w:val="1"/>
+      <w:numFmt w:val="lowerLetter"/>
+      <w:lvlText w:val="%8."/>
+      <w:lvlJc w:val="left"/>
+      <w:pPr>
+        <w:ind w:left="5760" w:hanging="360"/>
+      </w:pPr>
+    </w:lvl>
+    <w:lvl w:ilvl="8" w:tplc="0C0A001B" w:tentative="1">
+      <w:start w:val="1"/>
+      <w:numFmt w:val="lowerRoman"/>
+      <w:lvlText w:val="%9."/>
+      <w:lvlJc w:val="right"/>
+      <w:pPr>
+        <w:ind w:left="6480" w:hanging="180"/>
+      </w:pPr>
+    </w:lvl>
+  </w:abstractNum>
+  <w:abstractNum w:abstractNumId="2" w15:restartNumberingAfterBreak="0">
     <w:nsid w:val="2DF014DE"/>
     <w:multiLevelType w:val="hybridMultilevel"/>
     <w:tmpl w:val="9E106F9C"/>
@@ -3725,7 +4577,7 @@
       </w:pPr>
     </w:lvl>
   </w:abstractNum>
-  <w:abstractNum w:abstractNumId="2" w15:restartNumberingAfterBreak="0">
+  <w:abstractNum w:abstractNumId="3" w15:restartNumberingAfterBreak="0">
     <w:nsid w:val="300D1011"/>
     <w:multiLevelType w:val="hybridMultilevel"/>
     <w:tmpl w:val="9E106F9C"/>
@@ -3820,7 +4672,7 @@
       </w:pPr>
     </w:lvl>
   </w:abstractNum>
-  <w:abstractNum w:abstractNumId="3" w15:restartNumberingAfterBreak="0">
+  <w:abstractNum w:abstractNumId="4" w15:restartNumberingAfterBreak="0">
     <w:nsid w:val="33FC1A5B"/>
     <w:multiLevelType w:val="hybridMultilevel"/>
     <w:tmpl w:val="9E106F9C"/>
@@ -3915,7 +4767,7 @@
       </w:pPr>
     </w:lvl>
   </w:abstractNum>
-  <w:abstractNum w:abstractNumId="4" w15:restartNumberingAfterBreak="0">
+  <w:abstractNum w:abstractNumId="5" w15:restartNumberingAfterBreak="0">
     <w:nsid w:val="38C50BAA"/>
     <w:multiLevelType w:val="hybridMultilevel"/>
     <w:tmpl w:val="9E106F9C"/>
@@ -4010,7 +4862,7 @@
       </w:pPr>
     </w:lvl>
   </w:abstractNum>
-  <w:abstractNum w:abstractNumId="5" w15:restartNumberingAfterBreak="0">
+  <w:abstractNum w:abstractNumId="6" w15:restartNumberingAfterBreak="0">
     <w:nsid w:val="66175370"/>
     <w:multiLevelType w:val="hybridMultilevel"/>
     <w:tmpl w:val="9E106F9C"/>
@@ -4105,7 +4957,7 @@
       </w:pPr>
     </w:lvl>
   </w:abstractNum>
-  <w:abstractNum w:abstractNumId="6" w15:restartNumberingAfterBreak="0">
+  <w:abstractNum w:abstractNumId="7" w15:restartNumberingAfterBreak="0">
     <w:nsid w:val="745C322C"/>
     <w:multiLevelType w:val="hybridMultilevel"/>
     <w:tmpl w:val="9E106F9C"/>
@@ -4201,25 +5053,28 @@
     </w:lvl>
   </w:abstractNum>
   <w:num w:numId="1">
+    <w:abstractNumId w:val="7"/>
+  </w:num>
+  <w:num w:numId="2">
+    <w:abstractNumId w:val="2"/>
+  </w:num>
+  <w:num w:numId="3">
     <w:abstractNumId w:val="6"/>
   </w:num>
-  <w:num w:numId="2">
-    <w:abstractNumId w:val="1"/>
-  </w:num>
-  <w:num w:numId="3">
-    <w:abstractNumId w:val="5"/>
-  </w:num>
   <w:num w:numId="4">
-    <w:abstractNumId w:val="2"/>
+    <w:abstractNumId w:val="3"/>
   </w:num>
   <w:num w:numId="5">
     <w:abstractNumId w:val="0"/>
   </w:num>
   <w:num w:numId="6">
+    <w:abstractNumId w:val="5"/>
+  </w:num>
+  <w:num w:numId="7">
     <w:abstractNumId w:val="4"/>
   </w:num>
-  <w:num w:numId="7">
-    <w:abstractNumId w:val="3"/>
+  <w:num w:numId="8">
+    <w:abstractNumId w:val="1"/>
   </w:num>
 </w:numbering>
 </file>

</xml_diff>